<commit_message>
make SystemInfoCPU constructor internal
</commit_message>
<xml_diff>
--- a/Documentation/ReleasePlan.docx
+++ b/Documentation/ReleasePlan.docx
@@ -464,6 +464,83 @@
           <w:sz w:val="36"/>
           <w:szCs w:val="36"/>
         </w:rPr>
+        <w:t>S</w:t>
+      </w:r>
+      <w:r>
+        <w:rPr>
+          <w:rFonts w:ascii="Arial" w:hAnsi="Arial" w:cs="Arial"/>
+          <w:b/>
+          <w:bCs/>
+          <w:sz w:val="36"/>
+          <w:szCs w:val="36"/>
+        </w:rPr>
+        <w:t>ystem Information</w:t>
+      </w:r>
+      <w:r>
+        <w:rPr>
+          <w:rFonts w:ascii="Arial" w:hAnsi="Arial" w:cs="Arial"/>
+          <w:b/>
+          <w:bCs/>
+          <w:sz w:val="36"/>
+          <w:szCs w:val="36"/>
+        </w:rPr>
+        <w:br/>
+      </w:r>
+      <w:r>
+        <w:rPr>
+          <w:rFonts w:ascii="Arial" w:hAnsi="Arial" w:cs="Arial"/>
+        </w:rPr>
+        <w:t xml:space="preserve">The </w:t>
+      </w:r>
+      <w:r>
+        <w:rPr>
+          <w:rFonts w:ascii="Arial" w:hAnsi="Arial" w:cs="Arial"/>
+          <w:b/>
+          <w:bCs/>
+        </w:rPr>
+        <w:t xml:space="preserve">SystemInformation::ScreenResolutionX </w:t>
+      </w:r>
+      <w:r>
+        <w:rPr>
+          <w:rFonts w:ascii="Arial" w:hAnsi="Arial" w:cs="Arial"/>
+        </w:rPr>
+        <w:t>and</w:t>
+      </w:r>
+      <w:r>
+        <w:rPr>
+          <w:rFonts w:ascii="Arial" w:hAnsi="Arial" w:cs="Arial"/>
+        </w:rPr>
+        <w:t xml:space="preserve"> </w:t>
+      </w:r>
+      <w:r>
+        <w:rPr>
+          <w:rFonts w:ascii="Arial" w:hAnsi="Arial" w:cs="Arial"/>
+          <w:b/>
+          <w:bCs/>
+        </w:rPr>
+        <w:t xml:space="preserve">SystemInformation::ScreenResolutionY </w:t>
+      </w:r>
+      <w:r>
+        <w:rPr>
+          <w:rFonts w:ascii="Arial" w:hAnsi="Arial" w:cs="Arial"/>
+        </w:rPr>
+        <w:t>parameters will support all monitors instead of just the first one.</w:t>
+      </w:r>
+    </w:p>
+    <w:p>
+      <w:pPr>
+        <w:rPr>
+          <w:rFonts w:ascii="Arial" w:hAnsi="Arial" w:cs="Arial"/>
+        </w:rPr>
+      </w:pPr>
+      <w:r>
+        <w:rPr>
+          <w:rFonts w:ascii="Arial" w:hAnsi="Arial" w:cs="Arial"/>
+          <w:b/>
+          <w:bCs/>
+          <w:sz w:val="36"/>
+          <w:szCs w:val="36"/>
+        </w:rPr>
         <w:t>Text</w:t>
       </w:r>
       <w:r>
@@ -548,6 +625,7 @@
           <w:b/>
           <w:bCs/>
         </w:rPr>
+        <w:lastRenderedPageBreak/>
         <w:t>Texture Caching</w:t>
       </w:r>
       <w:r>

</xml_diff>

<commit_message>
update to sdl 2.24.0
</commit_message>
<xml_diff>
--- a/Documentation/ReleasePlan.docx
+++ b/Documentation/ReleasePlan.docx
@@ -39,6 +39,8 @@
       <w:r>
         <w:rPr>
           <w:rFonts w:ascii="Arial" w:hAnsi="Arial" w:cs="Arial"/>
+          <w:b/>
+          <w:bCs/>
           <w:sz w:val="36"/>
           <w:szCs w:val="36"/>
         </w:rPr>
@@ -70,15 +72,47 @@
           <w:b/>
           <w:bCs/>
         </w:rPr>
-        <w:t>This feature will be backported to version 1.0</w:t>
-      </w:r>
-      <w:r>
-        <w:rPr>
-          <w:rFonts w:ascii="Arial" w:hAnsi="Arial" w:cs="Arial"/>
-          <w:b/>
-          <w:bCs/>
-        </w:rPr>
-        <w:t xml:space="preserve"> in the 1.0.1 release.</w:t>
+        <w:t xml:space="preserve">This feature </w:t>
+      </w:r>
+      <w:r>
+        <w:rPr>
+          <w:rFonts w:ascii="Arial" w:hAnsi="Arial" w:cs="Arial"/>
+          <w:b/>
+          <w:bCs/>
+        </w:rPr>
+        <w:t xml:space="preserve">may </w:t>
+      </w:r>
+      <w:r>
+        <w:rPr>
+          <w:rFonts w:ascii="Arial" w:hAnsi="Arial" w:cs="Arial"/>
+          <w:b/>
+          <w:bCs/>
+        </w:rPr>
+        <w:t>be backported to version 1.0</w:t>
+      </w:r>
+      <w:r>
+        <w:rPr>
+          <w:rFonts w:ascii="Arial" w:hAnsi="Arial" w:cs="Arial"/>
+          <w:b/>
+          <w:bCs/>
+        </w:rPr>
+        <w:t xml:space="preserve"> in </w:t>
+      </w:r>
+      <w:r>
+        <w:rPr>
+          <w:rFonts w:ascii="Arial" w:hAnsi="Arial" w:cs="Arial"/>
+          <w:b/>
+          <w:bCs/>
+        </w:rPr>
+        <w:t>a</w:t>
+      </w:r>
+      <w:r>
+        <w:rPr>
+          <w:rFonts w:ascii="Arial" w:hAnsi="Arial" w:cs="Arial"/>
+          <w:b/>
+          <w:bCs/>
+        </w:rPr>
+        <w:t xml:space="preserve"> 1.0.1 release.</w:t>
       </w:r>
     </w:p>
     <w:p>
@@ -140,6 +174,8 @@
       <w:r>
         <w:rPr>
           <w:rFonts w:ascii="Arial" w:hAnsi="Arial" w:cs="Arial"/>
+          <w:b/>
+          <w:bCs/>
           <w:sz w:val="36"/>
           <w:szCs w:val="36"/>
         </w:rPr>
@@ -200,6 +236,8 @@
       <w:r>
         <w:rPr>
           <w:rFonts w:ascii="Arial" w:hAnsi="Arial" w:cs="Arial"/>
+          <w:b/>
+          <w:bCs/>
           <w:sz w:val="36"/>
           <w:szCs w:val="36"/>
         </w:rPr>
@@ -224,20 +262,32 @@
           <w:rFonts w:ascii="Arial" w:hAnsi="Arial" w:cs="Arial"/>
         </w:rPr>
         <w:br/>
-        <w:t>Camera shake may be implemented.</w:t>
-      </w:r>
-    </w:p>
-    <w:p>
-      <w:pPr>
-        <w:rPr>
-          <w:rFonts w:ascii="Arial" w:hAnsi="Arial" w:cs="Arial"/>
-          <w:sz w:val="36"/>
-          <w:szCs w:val="36"/>
-        </w:rPr>
-      </w:pPr>
-      <w:r>
-        <w:rPr>
-          <w:rFonts w:ascii="Arial" w:hAnsi="Arial" w:cs="Arial"/>
+        <w:t xml:space="preserve">Camera shake </w:t>
+      </w:r>
+      <w:r>
+        <w:rPr>
+          <w:rFonts w:ascii="Arial" w:hAnsi="Arial" w:cs="Arial"/>
+        </w:rPr>
+        <w:t>will</w:t>
+      </w:r>
+      <w:r>
+        <w:rPr>
+          <w:rFonts w:ascii="Arial" w:hAnsi="Arial" w:cs="Arial"/>
+        </w:rPr>
+        <w:t xml:space="preserve"> be implemented.</w:t>
+      </w:r>
+    </w:p>
+    <w:p>
+      <w:pPr>
+        <w:rPr>
+          <w:rFonts w:ascii="Arial" w:hAnsi="Arial" w:cs="Arial"/>
+        </w:rPr>
+      </w:pPr>
+      <w:r>
+        <w:rPr>
+          <w:rFonts w:ascii="Arial" w:hAnsi="Arial" w:cs="Arial"/>
+          <w:b/>
+          <w:bCs/>
           <w:sz w:val="36"/>
           <w:szCs w:val="36"/>
         </w:rPr>
@@ -267,6 +317,41 @@
       <w:r>
         <w:rPr>
           <w:rFonts w:ascii="Arial" w:hAnsi="Arial" w:cs="Arial"/>
+          <w:b/>
+          <w:bCs/>
+          <w:sz w:val="36"/>
+          <w:szCs w:val="36"/>
+        </w:rPr>
+        <w:t>Settings</w:t>
+      </w:r>
+      <w:r>
+        <w:rPr>
+          <w:rFonts w:ascii="Arial" w:hAnsi="Arial" w:cs="Arial"/>
+          <w:b/>
+          <w:bCs/>
+          <w:sz w:val="36"/>
+          <w:szCs w:val="36"/>
+        </w:rPr>
+        <w:br/>
+      </w:r>
+      <w:r>
+        <w:rPr>
+          <w:rFonts w:ascii="Arial" w:hAnsi="Arial" w:cs="Arial"/>
+        </w:rPr>
+        <w:t>It will be possible to modify GlobalSettings and remove LocalSettings during runtime,</w:t>
+      </w:r>
+    </w:p>
+    <w:p>
+      <w:pPr>
+        <w:rPr>
+          <w:rFonts w:ascii="Arial" w:hAnsi="Arial" w:cs="Arial"/>
+        </w:rPr>
+      </w:pPr>
+      <w:r>
+        <w:rPr>
+          <w:rFonts w:ascii="Arial" w:hAnsi="Arial" w:cs="Arial"/>
+          <w:b/>
+          <w:bCs/>
           <w:sz w:val="36"/>
           <w:szCs w:val="36"/>
         </w:rPr>
@@ -297,21 +382,23 @@
       <w:pPr>
         <w:rPr>
           <w:rFonts w:ascii="Arial" w:hAnsi="Arial" w:cs="Arial"/>
-          <w:sz w:val="36"/>
-          <w:szCs w:val="36"/>
-        </w:rPr>
-      </w:pPr>
-      <w:r>
-        <w:rPr>
-          <w:rFonts w:ascii="Arial" w:hAnsi="Arial" w:cs="Arial"/>
-          <w:sz w:val="36"/>
-          <w:szCs w:val="36"/>
-        </w:rPr>
-        <w:t>System Requirements</w:t>
-      </w:r>
-      <w:r>
-        <w:rPr>
-          <w:rFonts w:ascii="Arial" w:hAnsi="Arial" w:cs="Arial"/>
+        </w:rPr>
+      </w:pPr>
+      <w:r>
+        <w:rPr>
+          <w:rFonts w:ascii="Arial" w:hAnsi="Arial" w:cs="Arial"/>
+          <w:b/>
+          <w:bCs/>
+          <w:sz w:val="36"/>
+          <w:szCs w:val="36"/>
+        </w:rPr>
+        <w:t>Sound</w:t>
+      </w:r>
+      <w:r>
+        <w:rPr>
+          <w:rFonts w:ascii="Arial" w:hAnsi="Arial" w:cs="Arial"/>
+          <w:b/>
+          <w:bCs/>
           <w:sz w:val="36"/>
           <w:szCs w:val="36"/>
         </w:rPr>
@@ -321,34 +408,22 @@
         <w:rPr>
           <w:rFonts w:ascii="Arial" w:hAnsi="Arial" w:cs="Arial"/>
         </w:rPr>
-        <w:t xml:space="preserve">An additional metric for enforcing system requirements, </w:t>
-      </w:r>
-      <w:r>
-        <w:rPr>
-          <w:rFonts w:ascii="Arial" w:hAnsi="Arial" w:cs="Arial"/>
-          <w:b/>
-          <w:bCs/>
-        </w:rPr>
-        <w:t>Operating System</w:t>
-      </w:r>
-      <w:r>
-        <w:rPr>
-          <w:rFonts w:ascii="Arial" w:hAnsi="Arial" w:cs="Arial"/>
-        </w:rPr>
-        <w:t>, will be used. It will not be supported on Linux.</w:t>
-      </w:r>
-    </w:p>
-    <w:p>
-      <w:pPr>
-        <w:rPr>
-          <w:rFonts w:ascii="Arial" w:hAnsi="Arial" w:cs="Arial"/>
-          <w:sz w:val="36"/>
-          <w:szCs w:val="36"/>
-        </w:rPr>
-      </w:pPr>
-      <w:r>
-        <w:rPr>
-          <w:rFonts w:ascii="Arial" w:hAnsi="Arial" w:cs="Arial"/>
+        <w:t>The positional sound formula may be overhauled.</w:t>
+      </w:r>
+    </w:p>
+    <w:p>
+      <w:pPr>
+        <w:rPr>
+          <w:rFonts w:ascii="Arial" w:hAnsi="Arial" w:cs="Arial"/>
+          <w:sz w:val="36"/>
+          <w:szCs w:val="36"/>
+        </w:rPr>
+      </w:pPr>
+      <w:r>
+        <w:rPr>
+          <w:rFonts w:ascii="Arial" w:hAnsi="Arial" w:cs="Arial"/>
+          <w:b/>
+          <w:bCs/>
           <w:sz w:val="36"/>
           <w:szCs w:val="36"/>
         </w:rPr>
@@ -396,6 +471,8 @@
       <w:r>
         <w:rPr>
           <w:rFonts w:ascii="Arial" w:hAnsi="Arial" w:cs="Arial"/>
+          <w:b/>
+          <w:bCs/>
           <w:sz w:val="36"/>
           <w:szCs w:val="36"/>
         </w:rPr>
@@ -503,20 +580,53 @@
         </w:rPr>
         <w:t>by the window</w:t>
       </w:r>
-    </w:p>
-    <w:p>
-      <w:pPr>
-        <w:rPr>
-          <w:rFonts w:ascii="Arial" w:hAnsi="Arial" w:cs="Arial"/>
-        </w:rPr>
-      </w:pPr>
-    </w:p>
-    <w:p>
-      <w:pPr>
-        <w:rPr>
-          <w:rFonts w:ascii="Arial" w:hAnsi="Arial" w:cs="Arial"/>
-        </w:rPr>
-      </w:pPr>
+      <w:r>
+        <w:rPr>
+          <w:rFonts w:ascii="Arial" w:hAnsi="Arial" w:cs="Arial"/>
+        </w:rPr>
+        <w:t>.</w:t>
+      </w:r>
+    </w:p>
+    <w:p>
+      <w:pPr>
+        <w:rPr>
+          <w:rFonts w:ascii="Arial" w:hAnsi="Arial" w:cs="Arial"/>
+        </w:rPr>
+      </w:pPr>
+    </w:p>
+    <w:p>
+      <w:pPr>
+        <w:rPr>
+          <w:rFonts w:ascii="Arial" w:hAnsi="Arial" w:cs="Arial"/>
+        </w:rPr>
+      </w:pPr>
+      <w:r>
+        <w:rPr>
+          <w:rFonts w:ascii="Arial" w:hAnsi="Arial" w:cs="Arial"/>
+          <w:b/>
+          <w:bCs/>
+          <w:sz w:val="36"/>
+          <w:szCs w:val="36"/>
+        </w:rPr>
+        <w:lastRenderedPageBreak/>
+        <w:t>UI</w:t>
+      </w:r>
+      <w:r>
+        <w:rPr>
+          <w:rFonts w:ascii="Arial" w:hAnsi="Arial" w:cs="Arial"/>
+          <w:b/>
+          <w:bCs/>
+          <w:sz w:val="36"/>
+          <w:szCs w:val="36"/>
+        </w:rPr>
+        <w:br/>
+      </w:r>
+      <w:r>
+        <w:rPr>
+          <w:rFonts w:ascii="Arial" w:hAnsi="Arial" w:cs="Arial"/>
+        </w:rPr>
+        <w:t>Events for text input will be added.</w:t>
+      </w:r>
     </w:p>
     <w:sectPr>
       <w:headerReference w:type="default" r:id="rId6"/>
@@ -603,13 +713,13 @@
         <w:rFonts w:ascii="Arial" w:hAnsi="Arial" w:cs="Arial"/>
       </w:rPr>
       <w:br/>
-      <w:t>August 1</w:t>
+      <w:t xml:space="preserve">August </w:t>
     </w:r>
     <w:r>
       <w:rPr>
         <w:rFonts w:ascii="Arial" w:hAnsi="Arial" w:cs="Arial"/>
       </w:rPr>
-      <w:t>4</w:t>
+      <w:t>23</w:t>
     </w:r>
     <w:r>
       <w:rPr>

</xml_diff>

<commit_message>
update docs to 1.0 spec
</commit_message>
<xml_diff>
--- a/Documentation/ReleasePlan.docx
+++ b/Documentation/ReleasePlan.docx
@@ -12,7 +12,102 @@
         <w:rPr>
           <w:rFonts w:ascii="Arial" w:hAnsi="Arial" w:cs="Arial"/>
         </w:rPr>
-        <w:t>This is an overview of the features of Lightning version 1.1.</w:t>
+        <w:t xml:space="preserve">This is an overview of the features of </w:t>
+      </w:r>
+      <w:r>
+        <w:rPr>
+          <w:rFonts w:ascii="Arial" w:hAnsi="Arial" w:cs="Arial"/>
+        </w:rPr>
+        <w:t xml:space="preserve">the next release of </w:t>
+      </w:r>
+      <w:r>
+        <w:rPr>
+          <w:rFonts w:ascii="Arial" w:hAnsi="Arial" w:cs="Arial"/>
+        </w:rPr>
+        <w:t>Lightning</w:t>
+      </w:r>
+      <w:r>
+        <w:rPr>
+          <w:rFonts w:ascii="Arial" w:hAnsi="Arial" w:cs="Arial"/>
+        </w:rPr>
+        <w:t>, provisionally dubbed</w:t>
+      </w:r>
+      <w:r>
+        <w:rPr>
+          <w:rFonts w:ascii="Arial" w:hAnsi="Arial" w:cs="Arial"/>
+        </w:rPr>
+        <w:t xml:space="preserve"> version 1.1.</w:t>
+      </w:r>
+      <w:r>
+        <w:rPr>
+          <w:rFonts w:ascii="Arial" w:hAnsi="Arial" w:cs="Arial"/>
+        </w:rPr>
+        <w:t xml:space="preserve"> Version 1.2, possibly 1</w:t>
+      </w:r>
+      <w:r>
+        <w:rPr>
+          <w:rFonts w:ascii="Arial" w:hAnsi="Arial" w:cs="Arial"/>
+        </w:rPr>
+        <w:t>.</w:t>
+      </w:r>
+      <w:r>
+        <w:rPr>
+          <w:rFonts w:ascii="Arial" w:hAnsi="Arial" w:cs="Arial"/>
+        </w:rPr>
+        <w:t>3</w:t>
+      </w:r>
+      <w:r>
+        <w:rPr>
+          <w:rFonts w:ascii="Arial" w:hAnsi="Arial" w:cs="Arial"/>
+        </w:rPr>
+        <w:t xml:space="preserve">, </w:t>
+      </w:r>
+      <w:r>
+        <w:rPr>
+          <w:rFonts w:ascii="Arial" w:hAnsi="Arial" w:cs="Arial"/>
+        </w:rPr>
+        <w:t xml:space="preserve">and 2.0 </w:t>
+      </w:r>
+      <w:r>
+        <w:rPr>
+          <w:rFonts w:ascii="Arial" w:hAnsi="Arial" w:cs="Arial"/>
+        </w:rPr>
+        <w:t xml:space="preserve">(using full OpenGL) </w:t>
+      </w:r>
+      <w:r>
+        <w:rPr>
+          <w:rFonts w:ascii="Arial" w:hAnsi="Arial" w:cs="Arial"/>
+        </w:rPr>
+        <w:t>are additionally planned.</w:t>
+      </w:r>
+    </w:p>
+    <w:p>
+      <w:pPr>
+        <w:rPr>
+          <w:rFonts w:ascii="Arial" w:hAnsi="Arial" w:cs="Arial"/>
+        </w:rPr>
+      </w:pPr>
+      <w:r>
+        <w:rPr>
+          <w:rFonts w:ascii="Arial" w:hAnsi="Arial" w:cs="Arial"/>
+        </w:rPr>
+        <w:t xml:space="preserve">The plan is for a new major release every 4 to 8 weeks, but </w:t>
+      </w:r>
+      <w:r>
+        <w:rPr>
+          <w:rFonts w:ascii="Arial" w:hAnsi="Arial" w:cs="Arial"/>
+          <w:b/>
+          <w:bCs/>
+        </w:rPr>
+        <w:t>this may change</w:t>
+      </w:r>
+      <w:r>
+        <w:rPr>
+          <w:rFonts w:ascii="Arial" w:hAnsi="Arial" w:cs="Arial"/>
+          <w:b/>
+          <w:bCs/>
+        </w:rPr>
+        <w:t>.</w:t>
       </w:r>
     </w:p>
     <w:p>
@@ -27,6 +122,90 @@
         </w:rPr>
         <w:t>Feature requests should be supplied fairly quickly for them to end up in this version.</w:t>
       </w:r>
+      <w:r>
+        <w:rPr>
+          <w:rFonts w:ascii="Arial" w:hAnsi="Arial" w:cs="Arial"/>
+        </w:rPr>
+        <w:t xml:space="preserve"> </w:t>
+      </w:r>
+    </w:p>
+    <w:p>
+      <w:pPr>
+        <w:rPr>
+          <w:rFonts w:ascii="Arial" w:hAnsi="Arial" w:cs="Arial"/>
+          <w:u w:val="single"/>
+        </w:rPr>
+      </w:pPr>
+      <w:r>
+        <w:rPr>
+          <w:rFonts w:ascii="Arial" w:hAnsi="Arial" w:cs="Arial"/>
+          <w:b/>
+          <w:bCs/>
+          <w:color w:val="FF0000"/>
+          <w:u w:val="single"/>
+        </w:rPr>
+        <w:t>Warning: T</w:t>
+      </w:r>
+      <w:r>
+        <w:rPr>
+          <w:rFonts w:ascii="Arial" w:hAnsi="Arial" w:cs="Arial"/>
+          <w:b/>
+          <w:bCs/>
+          <w:color w:val="FF0000"/>
+          <w:u w:val="single"/>
+        </w:rPr>
+        <w:t>his</w:t>
+      </w:r>
+      <w:r>
+        <w:rPr>
+          <w:rFonts w:ascii="Arial" w:hAnsi="Arial" w:cs="Arial"/>
+          <w:b/>
+          <w:bCs/>
+          <w:color w:val="FF0000"/>
+          <w:u w:val="single"/>
+        </w:rPr>
+        <w:t xml:space="preserve"> list</w:t>
+      </w:r>
+      <w:r>
+        <w:rPr>
+          <w:rFonts w:ascii="Arial" w:hAnsi="Arial" w:cs="Arial"/>
+          <w:b/>
+          <w:bCs/>
+          <w:color w:val="FF0000"/>
+          <w:u w:val="single"/>
+        </w:rPr>
+        <w:t xml:space="preserve"> is </w:t>
+      </w:r>
+      <w:r>
+        <w:rPr>
+          <w:rFonts w:ascii="Arial" w:hAnsi="Arial" w:cs="Arial"/>
+          <w:b/>
+          <w:bCs/>
+          <w:color w:val="FF0000"/>
+          <w:u w:val="single"/>
+        </w:rPr>
+        <w:t>NOT</w:t>
+      </w:r>
+      <w:r>
+        <w:rPr>
+          <w:rFonts w:ascii="Arial" w:hAnsi="Arial" w:cs="Arial"/>
+          <w:b/>
+          <w:bCs/>
+          <w:color w:val="FF0000"/>
+          <w:u w:val="single"/>
+        </w:rPr>
+        <w:t xml:space="preserve"> an exhaustive list of changes and more may be made at any time between now and the next release</w:t>
+      </w:r>
+      <w:r>
+        <w:rPr>
+          <w:rFonts w:ascii="Arial" w:hAnsi="Arial" w:cs="Arial"/>
+          <w:b/>
+          <w:bCs/>
+          <w:color w:val="FF0000"/>
+          <w:u w:val="single"/>
+        </w:rPr>
+        <w:t>!</w:t>
+      </w:r>
     </w:p>
     <w:p>
       <w:pPr>
@@ -139,11 +318,19 @@
         </w:rPr>
         <w:br/>
       </w:r>
-      <w:r>
-        <w:rPr>
-          <w:rFonts w:ascii="Arial" w:hAnsi="Arial" w:cs="Arial"/>
-        </w:rPr>
-        <w:t>SDL will be updated to version 2.24.0, or whatever the latest version is when 1.1 is released.</w:t>
+      <w:proofErr w:type="spellStart"/>
+      <w:r>
+        <w:rPr>
+          <w:rFonts w:ascii="Arial" w:hAnsi="Arial" w:cs="Arial"/>
+        </w:rPr>
+        <w:t>SDL</w:t>
+      </w:r>
+      <w:proofErr w:type="spellEnd"/>
+      <w:r>
+        <w:rPr>
+          <w:rFonts w:ascii="Arial" w:hAnsi="Arial" w:cs="Arial"/>
+        </w:rPr>
+        <w:t xml:space="preserve"> will be updated to version 2.24.0, or whatever the latest version is when 1.1 is released.</w:t>
       </w:r>
       <w:r>
         <w:rPr>
@@ -205,20 +392,48 @@
         <w:rPr>
           <w:rFonts w:ascii="Arial" w:hAnsi="Arial" w:cs="Arial"/>
         </w:rPr>
-        <w:t xml:space="preserve"> of a Renderable with any cycle.</w:t>
-      </w:r>
-    </w:p>
-    <w:p>
-      <w:pPr>
-        <w:rPr>
-          <w:rFonts w:ascii="Arial" w:hAnsi="Arial" w:cs="Arial"/>
-        </w:rPr>
-      </w:pPr>
-      <w:r>
-        <w:rPr>
-          <w:rFonts w:ascii="Arial" w:hAnsi="Arial" w:cs="Arial"/>
-        </w:rPr>
-        <w:t>AnimatedTexture will be rewritten to inherit from Texture</w:t>
+        <w:t xml:space="preserve"> of a </w:t>
+      </w:r>
+      <w:proofErr w:type="spellStart"/>
+      <w:r>
+        <w:rPr>
+          <w:rFonts w:ascii="Arial" w:hAnsi="Arial" w:cs="Arial"/>
+        </w:rPr>
+        <w:t>Renderable</w:t>
+      </w:r>
+      <w:proofErr w:type="spellEnd"/>
+      <w:r>
+        <w:rPr>
+          <w:rFonts w:ascii="Arial" w:hAnsi="Arial" w:cs="Arial"/>
+        </w:rPr>
+        <w:t xml:space="preserve"> with any cycle.</w:t>
+      </w:r>
+      <w:r>
+        <w:rPr>
+          <w:rFonts w:ascii="Arial" w:hAnsi="Arial" w:cs="Arial"/>
+        </w:rPr>
+        <w:t xml:space="preserve"> Keyframes will be supported.</w:t>
+      </w:r>
+    </w:p>
+    <w:p>
+      <w:pPr>
+        <w:rPr>
+          <w:rFonts w:ascii="Arial" w:hAnsi="Arial" w:cs="Arial"/>
+        </w:rPr>
+      </w:pPr>
+      <w:proofErr w:type="spellStart"/>
+      <w:r>
+        <w:rPr>
+          <w:rFonts w:ascii="Arial" w:hAnsi="Arial" w:cs="Arial"/>
+        </w:rPr>
+        <w:t>AnimatedTexture</w:t>
+      </w:r>
+      <w:proofErr w:type="spellEnd"/>
+      <w:r>
+        <w:rPr>
+          <w:rFonts w:ascii="Arial" w:hAnsi="Arial" w:cs="Arial"/>
+        </w:rPr>
+        <w:t xml:space="preserve"> will be rewritten to inherit from Texture</w:t>
       </w:r>
       <w:r>
         <w:rPr>
@@ -262,19 +477,7 @@
           <w:rFonts w:ascii="Arial" w:hAnsi="Arial" w:cs="Arial"/>
         </w:rPr>
         <w:br/>
-        <w:t xml:space="preserve">Camera shake </w:t>
-      </w:r>
-      <w:r>
-        <w:rPr>
-          <w:rFonts w:ascii="Arial" w:hAnsi="Arial" w:cs="Arial"/>
-        </w:rPr>
-        <w:t>will</w:t>
-      </w:r>
-      <w:r>
-        <w:rPr>
-          <w:rFonts w:ascii="Arial" w:hAnsi="Arial" w:cs="Arial"/>
-        </w:rPr>
-        <w:t xml:space="preserve"> be implemented.</w:t>
+        <w:t>Camera shake may be implemented.</w:t>
       </w:r>
     </w:p>
     <w:p>
@@ -322,13 +525,11 @@
           <w:sz w:val="36"/>
           <w:szCs w:val="36"/>
         </w:rPr>
-        <w:t>Settings</w:t>
-      </w:r>
-      <w:r>
-        <w:rPr>
-          <w:rFonts w:ascii="Arial" w:hAnsi="Arial" w:cs="Arial"/>
-          <w:b/>
-          <w:bCs/>
+        <w:t>Input</w:t>
+      </w:r>
+      <w:r>
+        <w:rPr>
+          <w:rFonts w:ascii="Arial" w:hAnsi="Arial" w:cs="Arial"/>
           <w:sz w:val="36"/>
           <w:szCs w:val="36"/>
         </w:rPr>
@@ -338,7 +539,150 @@
         <w:rPr>
           <w:rFonts w:ascii="Arial" w:hAnsi="Arial" w:cs="Arial"/>
         </w:rPr>
-        <w:t>It will be possible to modify GlobalSettings and remove LocalSettings during runtime,</w:t>
+        <w:t xml:space="preserve">The </w:t>
+      </w:r>
+      <w:proofErr w:type="gramStart"/>
+      <w:r>
+        <w:rPr>
+          <w:rFonts w:ascii="Arial" w:hAnsi="Arial" w:cs="Arial"/>
+          <w:b/>
+          <w:bCs/>
+        </w:rPr>
+        <w:t>Key::</w:t>
+      </w:r>
+      <w:proofErr w:type="gramEnd"/>
+      <w:r>
+        <w:rPr>
+          <w:rFonts w:ascii="Arial" w:hAnsi="Arial" w:cs="Arial"/>
+          <w:b/>
+          <w:bCs/>
+        </w:rPr>
+        <w:t xml:space="preserve">Either****Required </w:t>
+      </w:r>
+      <w:r>
+        <w:rPr>
+          <w:rFonts w:ascii="Arial" w:hAnsi="Arial" w:cs="Arial"/>
+        </w:rPr>
+        <w:t xml:space="preserve">methods will be made static in order to make them </w:t>
+      </w:r>
+      <w:r>
+        <w:rPr>
+          <w:rFonts w:ascii="Arial" w:hAnsi="Arial" w:cs="Arial"/>
+        </w:rPr>
+        <w:t>less awkward</w:t>
+      </w:r>
+      <w:r>
+        <w:rPr>
+          <w:rFonts w:ascii="Arial" w:hAnsi="Arial" w:cs="Arial"/>
+        </w:rPr>
+        <w:t xml:space="preserve"> to use.</w:t>
+      </w:r>
+    </w:p>
+    <w:p>
+      <w:pPr>
+        <w:rPr>
+          <w:rFonts w:ascii="Arial" w:hAnsi="Arial" w:cs="Arial"/>
+        </w:rPr>
+      </w:pPr>
+      <w:r>
+        <w:rPr>
+          <w:rFonts w:ascii="Arial" w:hAnsi="Arial" w:cs="Arial"/>
+          <w:b/>
+          <w:bCs/>
+          <w:sz w:val="36"/>
+          <w:szCs w:val="36"/>
+        </w:rPr>
+        <w:t>Packaging</w:t>
+      </w:r>
+      <w:r>
+        <w:rPr>
+          <w:rFonts w:ascii="Arial" w:hAnsi="Arial" w:cs="Arial"/>
+          <w:b/>
+          <w:bCs/>
+          <w:sz w:val="36"/>
+          <w:szCs w:val="36"/>
+        </w:rPr>
+        <w:br/>
+      </w:r>
+      <w:r>
+        <w:rPr>
+          <w:rFonts w:ascii="Arial" w:hAnsi="Arial" w:cs="Arial"/>
+        </w:rPr>
+        <w:t>Lightning will verify the engine version in a package file’s header and will not load a package intended for an older version of the engine.</w:t>
+      </w:r>
+    </w:p>
+    <w:p>
+      <w:pPr>
+        <w:rPr>
+          <w:rFonts w:ascii="Arial" w:hAnsi="Arial" w:cs="Arial"/>
+        </w:rPr>
+      </w:pPr>
+      <w:r>
+        <w:rPr>
+          <w:rFonts w:ascii="Arial" w:hAnsi="Arial" w:cs="Arial"/>
+          <w:b/>
+          <w:bCs/>
+          <w:sz w:val="36"/>
+          <w:szCs w:val="36"/>
+        </w:rPr>
+        <w:t>Localisation</w:t>
+      </w:r>
+      <w:r>
+        <w:rPr>
+          <w:rFonts w:ascii="Arial" w:hAnsi="Arial" w:cs="Arial"/>
+          <w:b/>
+          <w:bCs/>
+          <w:sz w:val="36"/>
+          <w:szCs w:val="36"/>
+        </w:rPr>
+        <w:br/>
+      </w:r>
+      <w:r>
+        <w:rPr>
+          <w:rFonts w:ascii="Arial" w:hAnsi="Arial" w:cs="Arial"/>
+        </w:rPr>
+        <w:t>It will become possible to set a folder for localisation files.</w:t>
+      </w:r>
+      <w:r>
+        <w:rPr>
+          <w:rFonts w:ascii="Arial" w:hAnsi="Arial" w:cs="Arial"/>
+        </w:rPr>
+        <w:br/>
+        <w:t xml:space="preserve">It will become possible to set the </w:t>
+      </w:r>
+      <w:proofErr w:type="spellStart"/>
+      <w:proofErr w:type="gramStart"/>
+      <w:r>
+        <w:rPr>
+          <w:rFonts w:ascii="Arial" w:hAnsi="Arial" w:cs="Arial"/>
+          <w:b/>
+          <w:bCs/>
+        </w:rPr>
+        <w:t>GlobalSettings</w:t>
+      </w:r>
+      <w:proofErr w:type="spellEnd"/>
+      <w:r>
+        <w:rPr>
+          <w:rFonts w:ascii="Arial" w:hAnsi="Arial" w:cs="Arial"/>
+          <w:b/>
+          <w:bCs/>
+        </w:rPr>
+        <w:t>::</w:t>
+      </w:r>
+      <w:proofErr w:type="gramEnd"/>
+      <w:r>
+        <w:rPr>
+          <w:rFonts w:ascii="Arial" w:hAnsi="Arial" w:cs="Arial"/>
+          <w:b/>
+          <w:bCs/>
+        </w:rPr>
+        <w:t xml:space="preserve">Localisation </w:t>
+      </w:r>
+      <w:r>
+        <w:rPr>
+          <w:rFonts w:ascii="Arial" w:hAnsi="Arial" w:cs="Arial"/>
+        </w:rPr>
+        <w:t>file at runtime.</w:t>
       </w:r>
     </w:p>
     <w:p>
@@ -375,6 +719,20 @@
         <w:rPr>
           <w:rFonts w:ascii="Arial" w:hAnsi="Arial" w:cs="Arial"/>
         </w:rPr>
+        <w:t xml:space="preserve"> to show information during engine </w:t>
+      </w:r>
+      <w:proofErr w:type="spellStart"/>
+      <w:r>
+        <w:rPr>
+          <w:rFonts w:ascii="Arial" w:hAnsi="Arial" w:cs="Arial"/>
+        </w:rPr>
+        <w:t>startup</w:t>
+      </w:r>
+      <w:proofErr w:type="spellEnd"/>
+      <w:r>
+        <w:rPr>
+          <w:rFonts w:ascii="Arial" w:hAnsi="Arial" w:cs="Arial"/>
+        </w:rPr>
         <w:t>, using a separate thread.</w:t>
       </w:r>
     </w:p>
@@ -392,7 +750,17 @@
           <w:sz w:val="36"/>
           <w:szCs w:val="36"/>
         </w:rPr>
-        <w:t>Sound</w:t>
+        <w:t>S</w:t>
+      </w:r>
+      <w:r>
+        <w:rPr>
+          <w:rFonts w:ascii="Arial" w:hAnsi="Arial" w:cs="Arial"/>
+          <w:b/>
+          <w:bCs/>
+          <w:sz w:val="36"/>
+          <w:szCs w:val="36"/>
+        </w:rPr>
+        <w:t>ystem Information</w:t>
       </w:r>
       <w:r>
         <w:rPr>
@@ -408,15 +776,106 @@
         <w:rPr>
           <w:rFonts w:ascii="Arial" w:hAnsi="Arial" w:cs="Arial"/>
         </w:rPr>
-        <w:t>The positional sound formula may be overhauled.</w:t>
-      </w:r>
-    </w:p>
-    <w:p>
-      <w:pPr>
-        <w:rPr>
-          <w:rFonts w:ascii="Arial" w:hAnsi="Arial" w:cs="Arial"/>
-          <w:sz w:val="36"/>
-          <w:szCs w:val="36"/>
+        <w:t xml:space="preserve">The </w:t>
+      </w:r>
+      <w:proofErr w:type="spellStart"/>
+      <w:proofErr w:type="gramStart"/>
+      <w:r>
+        <w:rPr>
+          <w:rFonts w:ascii="Arial" w:hAnsi="Arial" w:cs="Arial"/>
+          <w:b/>
+          <w:bCs/>
+        </w:rPr>
+        <w:t>SystemInformation</w:t>
+      </w:r>
+      <w:proofErr w:type="spellEnd"/>
+      <w:r>
+        <w:rPr>
+          <w:rFonts w:ascii="Arial" w:hAnsi="Arial" w:cs="Arial"/>
+          <w:b/>
+          <w:bCs/>
+        </w:rPr>
+        <w:t>::</w:t>
+      </w:r>
+      <w:proofErr w:type="spellStart"/>
+      <w:proofErr w:type="gramEnd"/>
+      <w:r>
+        <w:rPr>
+          <w:rFonts w:ascii="Arial" w:hAnsi="Arial" w:cs="Arial"/>
+          <w:b/>
+          <w:bCs/>
+        </w:rPr>
+        <w:t>ScreenResolutionX</w:t>
+      </w:r>
+      <w:proofErr w:type="spellEnd"/>
+      <w:r>
+        <w:rPr>
+          <w:rFonts w:ascii="Arial" w:hAnsi="Arial" w:cs="Arial"/>
+          <w:b/>
+          <w:bCs/>
+        </w:rPr>
+        <w:t xml:space="preserve"> </w:t>
+      </w:r>
+      <w:r>
+        <w:rPr>
+          <w:rFonts w:ascii="Arial" w:hAnsi="Arial" w:cs="Arial"/>
+        </w:rPr>
+        <w:t>and</w:t>
+      </w:r>
+      <w:r>
+        <w:rPr>
+          <w:rFonts w:ascii="Arial" w:hAnsi="Arial" w:cs="Arial"/>
+        </w:rPr>
+        <w:t xml:space="preserve"> </w:t>
+      </w:r>
+      <w:proofErr w:type="spellStart"/>
+      <w:r>
+        <w:rPr>
+          <w:rFonts w:ascii="Arial" w:hAnsi="Arial" w:cs="Arial"/>
+          <w:b/>
+          <w:bCs/>
+        </w:rPr>
+        <w:lastRenderedPageBreak/>
+        <w:t>SystemInformation</w:t>
+      </w:r>
+      <w:proofErr w:type="spellEnd"/>
+      <w:r>
+        <w:rPr>
+          <w:rFonts w:ascii="Arial" w:hAnsi="Arial" w:cs="Arial"/>
+          <w:b/>
+          <w:bCs/>
+        </w:rPr>
+        <w:t>::</w:t>
+      </w:r>
+      <w:proofErr w:type="spellStart"/>
+      <w:r>
+        <w:rPr>
+          <w:rFonts w:ascii="Arial" w:hAnsi="Arial" w:cs="Arial"/>
+          <w:b/>
+          <w:bCs/>
+        </w:rPr>
+        <w:t>ScreenResolutionY</w:t>
+      </w:r>
+      <w:proofErr w:type="spellEnd"/>
+      <w:r>
+        <w:rPr>
+          <w:rFonts w:ascii="Arial" w:hAnsi="Arial" w:cs="Arial"/>
+          <w:b/>
+          <w:bCs/>
+        </w:rPr>
+        <w:t xml:space="preserve"> </w:t>
+      </w:r>
+      <w:r>
+        <w:rPr>
+          <w:rFonts w:ascii="Arial" w:hAnsi="Arial" w:cs="Arial"/>
+        </w:rPr>
+        <w:t>parameters will support all monitors instead of just the first one.</w:t>
+      </w:r>
+    </w:p>
+    <w:p>
+      <w:pPr>
+        <w:rPr>
+          <w:rFonts w:ascii="Arial" w:hAnsi="Arial" w:cs="Arial"/>
         </w:rPr>
       </w:pPr>
       <w:r>
@@ -461,13 +920,63 @@
         </w:rPr>
         <w:t>.</w:t>
       </w:r>
-    </w:p>
-    <w:p>
-      <w:pPr>
-        <w:rPr>
-          <w:rFonts w:ascii="Arial" w:hAnsi="Arial" w:cs="Arial"/>
-        </w:rPr>
-      </w:pPr>
+      <w:r>
+        <w:rPr>
+          <w:rFonts w:ascii="Arial" w:hAnsi="Arial" w:cs="Arial"/>
+        </w:rPr>
+        <w:t xml:space="preserve"> The Text Manager API will be overhauled to be a state machine – modifying the properties of </w:t>
+      </w:r>
+      <w:proofErr w:type="spellStart"/>
+      <w:r>
+        <w:rPr>
+          <w:rFonts w:ascii="Arial" w:hAnsi="Arial" w:cs="Arial"/>
+        </w:rPr>
+        <w:t>TextManager</w:t>
+      </w:r>
+      <w:proofErr w:type="spellEnd"/>
+      <w:r>
+        <w:rPr>
+          <w:rFonts w:ascii="Arial" w:hAnsi="Arial" w:cs="Arial"/>
+        </w:rPr>
+        <w:t xml:space="preserve"> before drawing text (which will only have one parameter, </w:t>
+      </w:r>
+      <w:proofErr w:type="spellStart"/>
+      <w:r>
+        <w:rPr>
+          <w:rFonts w:ascii="Arial" w:hAnsi="Arial" w:cs="Arial"/>
+          <w:b/>
+          <w:bCs/>
+        </w:rPr>
+        <w:t>cWindow</w:t>
+      </w:r>
+      <w:proofErr w:type="spellEnd"/>
+      <w:r>
+        <w:rPr>
+          <w:rFonts w:ascii="Arial" w:hAnsi="Arial" w:cs="Arial"/>
+        </w:rPr>
+        <w:t>) will change how the text appears. Font loading will work similarly to how it currently does.</w:t>
+      </w:r>
+    </w:p>
+    <w:p>
+      <w:pPr>
+        <w:rPr>
+          <w:rFonts w:ascii="Arial" w:hAnsi="Arial" w:cs="Arial"/>
+        </w:rPr>
+      </w:pPr>
+      <w:r>
+        <w:rPr>
+          <w:rFonts w:ascii="Arial" w:hAnsi="Arial" w:cs="Arial"/>
+        </w:rPr>
+        <w:t>The old font APIs will be supported in 1.1, but marked obsolete and will be removed in 1.2.</w:t>
+      </w:r>
+    </w:p>
+    <w:p>
+      <w:pPr>
+        <w:rPr>
+          <w:rFonts w:ascii="Arial" w:hAnsi="Arial" w:cs="Arial"/>
+        </w:rPr>
+      </w:pPr>
+      <w:proofErr w:type="spellStart"/>
       <w:r>
         <w:rPr>
           <w:rFonts w:ascii="Arial" w:hAnsi="Arial" w:cs="Arial"/>
@@ -478,6 +987,7 @@
         </w:rPr>
         <w:t>TextureManager</w:t>
       </w:r>
+      <w:proofErr w:type="spellEnd"/>
       <w:r>
         <w:rPr>
           <w:rFonts w:ascii="Arial" w:hAnsi="Arial" w:cs="Arial"/>
@@ -486,12 +996,14 @@
         </w:rPr>
         <w:br/>
       </w:r>
+      <w:proofErr w:type="spellStart"/>
       <w:r>
         <w:rPr>
           <w:rFonts w:ascii="Arial" w:hAnsi="Arial" w:cs="Arial"/>
         </w:rPr>
         <w:t>TextureManager</w:t>
       </w:r>
+      <w:proofErr w:type="spellEnd"/>
       <w:r>
         <w:rPr>
           <w:rFonts w:ascii="Arial" w:hAnsi="Arial" w:cs="Arial"/>
@@ -566,8 +1078,16 @@
         <w:rPr>
           <w:rFonts w:ascii="Arial" w:hAnsi="Arial" w:cs="Arial"/>
         </w:rPr>
-        <w:t>Textures will be plugged into TextureManager</w:t>
-      </w:r>
+        <w:t xml:space="preserve">Textures will be plugged into </w:t>
+      </w:r>
+      <w:proofErr w:type="spellStart"/>
+      <w:r>
+        <w:rPr>
+          <w:rFonts w:ascii="Arial" w:hAnsi="Arial" w:cs="Arial"/>
+        </w:rPr>
+        <w:t>TextureManager</w:t>
+      </w:r>
+      <w:proofErr w:type="spellEnd"/>
       <w:r>
         <w:rPr>
           <w:rFonts w:ascii="Arial" w:hAnsi="Arial" w:cs="Arial"/>
@@ -578,37 +1098,27 @@
         <w:rPr>
           <w:rFonts w:ascii="Arial" w:hAnsi="Arial" w:cs="Arial"/>
         </w:rPr>
-        <w:t>by the window</w:t>
-      </w:r>
-      <w:r>
-        <w:rPr>
-          <w:rFonts w:ascii="Arial" w:hAnsi="Arial" w:cs="Arial"/>
-        </w:rPr>
-        <w:t>.</w:t>
-      </w:r>
-    </w:p>
-    <w:p>
-      <w:pPr>
-        <w:rPr>
-          <w:rFonts w:ascii="Arial" w:hAnsi="Arial" w:cs="Arial"/>
-        </w:rPr>
-      </w:pPr>
-    </w:p>
-    <w:p>
-      <w:pPr>
-        <w:rPr>
-          <w:rFonts w:ascii="Arial" w:hAnsi="Arial" w:cs="Arial"/>
-        </w:rPr>
-      </w:pPr>
-      <w:r>
-        <w:rPr>
-          <w:rFonts w:ascii="Arial" w:hAnsi="Arial" w:cs="Arial"/>
-          <w:b/>
-          <w:bCs/>
-          <w:sz w:val="36"/>
-          <w:szCs w:val="36"/>
-        </w:rPr>
-        <w:lastRenderedPageBreak/>
+        <w:t xml:space="preserve">manually in the render loop. Their properties </w:t>
+      </w:r>
+    </w:p>
+    <w:p>
+      <w:pPr>
+        <w:rPr>
+          <w:rFonts w:ascii="Arial" w:hAnsi="Arial" w:cs="Arial"/>
+          <w:b/>
+          <w:bCs/>
+          <w:sz w:val="36"/>
+          <w:szCs w:val="36"/>
+        </w:rPr>
+      </w:pPr>
+      <w:r>
+        <w:rPr>
+          <w:rFonts w:ascii="Arial" w:hAnsi="Arial" w:cs="Arial"/>
+          <w:b/>
+          <w:bCs/>
+          <w:sz w:val="36"/>
+          <w:szCs w:val="36"/>
+        </w:rPr>
         <w:t>UI</w:t>
       </w:r>
       <w:r>
@@ -625,8 +1135,52 @@
         <w:rPr>
           <w:rFonts w:ascii="Arial" w:hAnsi="Arial" w:cs="Arial"/>
         </w:rPr>
-        <w:t>Events for text input will be added.</w:t>
-      </w:r>
+        <w:t>The UI code will be cleaned up and redundant functionality removed.</w:t>
+      </w:r>
+      <w:r>
+        <w:rPr>
+          <w:rFonts w:ascii="Arial" w:hAnsi="Arial" w:cs="Arial"/>
+        </w:rPr>
+        <w:br/>
+      </w:r>
+      <w:proofErr w:type="gramStart"/>
+      <w:r>
+        <w:rPr>
+          <w:rFonts w:ascii="Arial" w:hAnsi="Arial" w:cs="Arial"/>
+        </w:rPr>
+        <w:t>Multi-line</w:t>
+      </w:r>
+      <w:proofErr w:type="gramEnd"/>
+      <w:r>
+        <w:rPr>
+          <w:rFonts w:ascii="Arial" w:hAnsi="Arial" w:cs="Arial"/>
+        </w:rPr>
+        <w:t xml:space="preserve"> textboxes will be implemented.</w:t>
+      </w:r>
+      <w:r>
+        <w:rPr>
+          <w:rFonts w:ascii="Arial" w:hAnsi="Arial" w:cs="Arial"/>
+          <w:b/>
+          <w:bCs/>
+          <w:sz w:val="36"/>
+          <w:szCs w:val="36"/>
+        </w:rPr>
+        <w:br/>
+      </w:r>
+    </w:p>
+    <w:p>
+      <w:pPr>
+        <w:rPr>
+          <w:rFonts w:ascii="Arial" w:hAnsi="Arial" w:cs="Arial"/>
+        </w:rPr>
+      </w:pPr>
+    </w:p>
+    <w:p>
+      <w:pPr>
+        <w:rPr>
+          <w:rFonts w:ascii="Arial" w:hAnsi="Arial" w:cs="Arial"/>
+        </w:rPr>
+      </w:pPr>
     </w:p>
     <w:sectPr>
       <w:headerReference w:type="default" r:id="rId6"/>
@@ -711,6 +1265,16 @@
     <w:r>
       <w:rPr>
         <w:rFonts w:ascii="Arial" w:hAnsi="Arial" w:cs="Arial"/>
+        <w:b/>
+        <w:bCs/>
+        <w:sz w:val="36"/>
+        <w:szCs w:val="36"/>
+      </w:rPr>
+      <w:t xml:space="preserve"> &amp; Release Plan</w:t>
+    </w:r>
+    <w:r>
+      <w:rPr>
+        <w:rFonts w:ascii="Arial" w:hAnsi="Arial" w:cs="Arial"/>
       </w:rPr>
       <w:br/>
       <w:t xml:space="preserve">August </w:t>
@@ -719,13 +1283,13 @@
       <w:rPr>
         <w:rFonts w:ascii="Arial" w:hAnsi="Arial" w:cs="Arial"/>
       </w:rPr>
-      <w:t>23</w:t>
+      <w:t>30,</w:t>
     </w:r>
     <w:r>
       <w:rPr>
         <w:rFonts w:ascii="Arial" w:hAnsi="Arial" w:cs="Arial"/>
       </w:rPr>
-      <w:t>, 2022</w:t>
+      <w:t xml:space="preserve"> 2022</w:t>
     </w:r>
   </w:p>
 </w:hdr>

</xml_diff>